<commit_message>
Added code to explain iteration 3
</commit_message>
<xml_diff>
--- a/Project Iterations.docx
+++ b/Project Iterations.docx
@@ -754,8 +754,269 @@
           <w:sz w:val="24"/>
         </w:rPr>
       </w:pPr>
+      <w:r>
+        <w:rPr>
+          <w:sz w:val="24"/>
+        </w:rPr>
+        <w:t>public class PlaygroundMain {</w:t>
+      </w:r>
+    </w:p>
+    <w:p>
+      <w:pPr>
+        <w:rPr>
+          <w:sz w:val="24"/>
+        </w:rPr>
+      </w:pPr>
+      <w:r>
+        <w:rPr>
+          <w:sz w:val="24"/>
+        </w:rPr>
+        <w:t xml:space="preserve">    public static void main(String[] args)</w:t>
+      </w:r>
+    </w:p>
+    <w:p>
+      <w:pPr>
+        <w:rPr>
+          <w:sz w:val="24"/>
+        </w:rPr>
+      </w:pPr>
+      <w:r>
+        <w:rPr>
+          <w:sz w:val="24"/>
+        </w:rPr>
+        <w:t xml:space="preserve">    {</w:t>
+      </w:r>
+    </w:p>
+    <w:p>
+      <w:pPr>
+        <w:rPr>
+          <w:sz w:val="24"/>
+        </w:rPr>
+      </w:pPr>
+    </w:p>
+    <w:p>
+      <w:pPr>
+        <w:rPr>
+          <w:sz w:val="24"/>
+        </w:rPr>
+      </w:pPr>
+      <w:r>
+        <w:rPr>
+          <w:sz w:val="24"/>
+        </w:rPr>
+        <w:t xml:space="preserve">        String ANSI_RESET = "\u001B[0m";</w:t>
+      </w:r>
+    </w:p>
+    <w:p>
+      <w:pPr>
+        <w:rPr>
+          <w:sz w:val="24"/>
+        </w:rPr>
+      </w:pPr>
+      <w:r>
+        <w:rPr>
+          <w:sz w:val="24"/>
+        </w:rPr>
+        <w:t xml:space="preserve">        String ANSI_BLACK = "\u001B[30m";</w:t>
+      </w:r>
+    </w:p>
+    <w:p>
+      <w:pPr>
+        <w:rPr>
+          <w:sz w:val="24"/>
+        </w:rPr>
+      </w:pPr>
+      <w:r>
+        <w:rPr>
+          <w:sz w:val="24"/>
+        </w:rPr>
+        <w:t xml:space="preserve">        String ANSI_RED = "\u001B[31m";</w:t>
+      </w:r>
+    </w:p>
+    <w:p>
+      <w:pPr>
+        <w:rPr>
+          <w:sz w:val="24"/>
+        </w:rPr>
+      </w:pPr>
+      <w:r>
+        <w:rPr>
+          <w:sz w:val="24"/>
+        </w:rPr>
+        <w:t xml:space="preserve">        String ANSI_GREEN = "\u001B[32m";</w:t>
+      </w:r>
+    </w:p>
+    <w:p>
+      <w:pPr>
+        <w:rPr>
+          <w:sz w:val="24"/>
+        </w:rPr>
+      </w:pPr>
+      <w:r>
+        <w:rPr>
+          <w:sz w:val="24"/>
+        </w:rPr>
+        <w:t xml:space="preserve">        String ANSI_YELLOW = "\u001B[33m";</w:t>
+      </w:r>
+    </w:p>
+    <w:p>
+      <w:pPr>
+        <w:rPr>
+          <w:sz w:val="24"/>
+        </w:rPr>
+      </w:pPr>
+      <w:r>
+        <w:rPr>
+          <w:sz w:val="24"/>
+        </w:rPr>
+        <w:t xml:space="preserve">        String ANSI_BLUE = "\u001B[34m";</w:t>
+      </w:r>
+    </w:p>
+    <w:p>
+      <w:pPr>
+        <w:rPr>
+          <w:sz w:val="24"/>
+        </w:rPr>
+      </w:pPr>
+      <w:r>
+        <w:rPr>
+          <w:sz w:val="24"/>
+        </w:rPr>
+        <w:t xml:space="preserve">        String ANSI_PURPLE = "\u001B[35m";</w:t>
+      </w:r>
+    </w:p>
+    <w:p>
+      <w:pPr>
+        <w:rPr>
+          <w:sz w:val="24"/>
+        </w:rPr>
+      </w:pPr>
+      <w:r>
+        <w:rPr>
+          <w:sz w:val="24"/>
+        </w:rPr>
+        <w:t xml:space="preserve">        String ANSI_CYAN = "\u001B[36m";</w:t>
+      </w:r>
+    </w:p>
+    <w:p>
+      <w:pPr>
+        <w:rPr>
+          <w:sz w:val="24"/>
+        </w:rPr>
+      </w:pPr>
+      <w:r>
+        <w:rPr>
+          <w:sz w:val="24"/>
+        </w:rPr>
+        <w:t xml:space="preserve">        String ANSI_WHITE = "\u001B[37m";</w:t>
+      </w:r>
+    </w:p>
+    <w:p>
+      <w:pPr>
+        <w:rPr>
+          <w:sz w:val="24"/>
+        </w:rPr>
+      </w:pPr>
+    </w:p>
+    <w:p>
+      <w:pPr>
+        <w:rPr>
+          <w:sz w:val="24"/>
+        </w:rPr>
+      </w:pPr>
+      <w:r>
+        <w:rPr>
+          <w:sz w:val="24"/>
+        </w:rPr>
+        <w:t>//Message Class</w:t>
+      </w:r>
+    </w:p>
+    <w:p>
+      <w:pPr>
+        <w:rPr>
+          <w:sz w:val="24"/>
+        </w:rPr>
+      </w:pPr>
+      <w:r>
+        <w:rPr>
+          <w:sz w:val="24"/>
+        </w:rPr>
+        <w:t>public void showMessage(String color){</w:t>
+      </w:r>
+    </w:p>
+    <w:p>
+      <w:pPr>
+        <w:rPr>
+          <w:sz w:val="24"/>
+        </w:rPr>
+      </w:pPr>
+      <w:r>
+        <w:rPr>
+          <w:sz w:val="24"/>
+        </w:rPr>
+        <w:t xml:space="preserve">        System.out.println( color + this.author.getForename()+" : "+ this.getTextMessage()+", likes : "+this.getLikeCounter() +"\u001B[0m");</w:t>
+      </w:r>
+    </w:p>
+    <w:p>
+      <w:pPr>
+        <w:rPr>
+          <w:sz w:val="24"/>
+        </w:rPr>
+      </w:pPr>
+      <w:r>
+        <w:rPr>
+          <w:sz w:val="24"/>
+        </w:rPr>
+        <w:t xml:space="preserve">    }</w:t>
+      </w:r>
       <w:bookmarkStart w:id="0" w:name="_GoBack"/>
       <w:bookmarkEnd w:id="0"/>
+    </w:p>
+    <w:p>
+      <w:pPr>
+        <w:rPr>
+          <w:sz w:val="24"/>
+        </w:rPr>
+      </w:pPr>
+      <w:r>
+        <w:rPr>
+          <w:sz w:val="24"/>
+        </w:rPr>
+        <w:t>//Main Class</w:t>
+      </w:r>
+    </w:p>
+    <w:p>
+      <w:pPr>
+        <w:rPr>
+          <w:sz w:val="24"/>
+        </w:rPr>
+      </w:pPr>
+      <w:r>
+        <w:rPr>
+          <w:sz w:val="24"/>
+        </w:rPr>
+        <w:t>student1.getClassGrouping().getSchool().printAllMessages(ANSI_RED);</w:t>
+      </w:r>
+    </w:p>
+    <w:p>
+      <w:pPr>
+        <w:rPr>
+          <w:sz w:val="24"/>
+        </w:rPr>
+      </w:pPr>
+      <w:r>
+        <w:rPr>
+          <w:sz w:val="24"/>
+        </w:rPr>
+        <w:t>student1.getClassGrouping().getSchool().printAllMessages(ANSI_BLUE);</w:t>
+      </w:r>
+    </w:p>
+    <w:p>
+      <w:pPr>
+        <w:rPr>
+          <w:sz w:val="24"/>
+        </w:rPr>
+      </w:pPr>
     </w:p>
     <w:p>
       <w:pPr>

</xml_diff>